<commit_message>
merge Table and update Manuscrupt
</commit_message>
<xml_diff>
--- a/NADPhylogeny-manuscript141218.docx
+++ b/NADPhylogeny-manuscript141218.docx
@@ -8124,7 +8124,6 @@
           <w:lang w:val="en-GB"/>
         </w:rPr>
       </w:pPr>
-      <w:bookmarkStart w:id="0" w:name="_GoBack"/>
       <w:r>
         <w:rPr>
           <w:lang w:val="en-GB"/>
@@ -8225,7 +8224,6 @@
         </w:rPr>
         <w:t xml:space="preserve"> (fig. 6C). Thus, deletion of the loop did not compromise nuclear localisation.</w:t>
       </w:r>
-      <w:bookmarkEnd w:id="0"/>
     </w:p>
     <w:p>
       <w:pPr>
@@ -8808,7 +8806,7 @@
         <w:rPr>
           <w:lang w:val="en-GB"/>
         </w:rPr>
-        <w:t>1 µs. They</w:t>
+        <w:t>1µs. They</w:t>
       </w:r>
       <w:r>
         <w:rPr>
@@ -12330,7 +12328,7 @@
         </w:rPr>
         <w:t xml:space="preserve"> </w:t>
       </w:r>
-      <w:commentRangeStart w:id="1"/>
+      <w:commentRangeStart w:id="0"/>
       <w:r>
         <w:rPr>
           <w:lang w:val="en-GB"/>
@@ -12343,13 +12341,13 @@
         </w:rPr>
         <w:t>.</w:t>
       </w:r>
-      <w:commentRangeEnd w:id="1"/>
+      <w:commentRangeEnd w:id="0"/>
       <w:r>
         <w:rPr>
           <w:rStyle w:val="CommentReference"/>
           <w:rFonts w:cs="Mangal"/>
         </w:rPr>
-        <w:commentReference w:id="1"/>
+        <w:commentReference w:id="0"/>
       </w:r>
     </w:p>
     <w:p>
@@ -13450,20 +13448,20 @@
         </w:rPr>
         <w:t xml:space="preserve"> </w:t>
       </w:r>
-      <w:commentRangeStart w:id="2"/>
+      <w:commentRangeStart w:id="1"/>
       <w:r>
         <w:rPr>
           <w:lang w:val="en-GB"/>
         </w:rPr>
         <w:t>imidazole</w:t>
       </w:r>
-      <w:commentRangeEnd w:id="2"/>
+      <w:commentRangeEnd w:id="1"/>
       <w:r>
         <w:rPr>
           <w:rStyle w:val="CommentReference"/>
           <w:rFonts w:cs="Mangal"/>
         </w:rPr>
-        <w:commentReference w:id="2"/>
+        <w:commentReference w:id="1"/>
       </w:r>
       <w:r>
         <w:rPr>
@@ -13929,20 +13927,20 @@
         </w:rPr>
         <w:t>de</w:t>
       </w:r>
-      <w:commentRangeStart w:id="3"/>
+      <w:commentRangeStart w:id="2"/>
       <w:r>
         <w:rPr>
           <w:lang w:val="en-GB"/>
         </w:rPr>
         <w:t>uterated</w:t>
       </w:r>
-      <w:commentRangeEnd w:id="3"/>
+      <w:commentRangeEnd w:id="2"/>
       <w:r>
         <w:rPr>
           <w:rStyle w:val="CommentReference"/>
           <w:rFonts w:cs="Mangal"/>
         </w:rPr>
-        <w:commentReference w:id="3"/>
+        <w:commentReference w:id="2"/>
       </w:r>
       <w:r>
         <w:rPr>
@@ -14070,7 +14068,7 @@
         </w:rPr>
         <w:t xml:space="preserve"> with 2000 scans, 1 s relaxation delay, 1.6 s acquisition time</w:t>
       </w:r>
-      <w:commentRangeStart w:id="4"/>
+      <w:commentRangeStart w:id="3"/>
       <w:r>
         <w:rPr>
           <w:lang w:val="en-GB"/>
@@ -14089,13 +14087,13 @@
         </w:rPr>
         <w:t xml:space="preserve"> 65 000 data points</w:t>
       </w:r>
-      <w:commentRangeEnd w:id="4"/>
+      <w:commentRangeEnd w:id="3"/>
       <w:r>
         <w:rPr>
           <w:rStyle w:val="CommentReference"/>
           <w:rFonts w:cs="Mangal"/>
         </w:rPr>
-        <w:commentReference w:id="4"/>
+        <w:commentReference w:id="3"/>
       </w:r>
       <w:r>
         <w:rPr>
@@ -14433,7 +14431,7 @@
         </w:rPr>
         <w:t xml:space="preserve">We thank the Norwegian Research Council for funding (grant no. 250395/F20 and </w:t>
       </w:r>
-      <w:commentRangeStart w:id="5"/>
+      <w:commentRangeStart w:id="4"/>
       <w:r>
         <w:rPr>
           <w:lang w:val="en-GB"/>
@@ -14446,13 +14444,13 @@
         </w:rPr>
         <w:t xml:space="preserve">. </w:t>
       </w:r>
-      <w:commentRangeEnd w:id="5"/>
+      <w:commentRangeEnd w:id="4"/>
       <w:r>
         <w:rPr>
           <w:rStyle w:val="CommentReference"/>
           <w:rFonts w:cs="Mangal"/>
         </w:rPr>
-        <w:commentReference w:id="5"/>
+        <w:commentReference w:id="4"/>
       </w:r>
       <w:r>
         <w:rPr>
@@ -16381,7 +16379,29 @@
         <w:rPr>
           <w:lang w:val="en-GB"/>
         </w:rPr>
-        <w:t xml:space="preserve"> (F) </w:t>
+        <w:t xml:space="preserve"> (</w:t>
+      </w:r>
+      <w:ins w:id="5" w:author="Ines Heiland" w:date="2018-12-15T17:58:00Z">
+        <w:r>
+          <w:rPr>
+            <w:lang w:val="en-GB"/>
+          </w:rPr>
+          <w:t>E</w:t>
+        </w:r>
+      </w:ins>
+      <w:del w:id="6" w:author="Ines Heiland" w:date="2018-12-15T17:58:00Z">
+        <w:r>
+          <w:rPr>
+            <w:lang w:val="en-GB"/>
+          </w:rPr>
+          <w:delText>F</w:delText>
+        </w:r>
+      </w:del>
+      <w:r>
+        <w:rPr>
+          <w:lang w:val="en-GB"/>
+        </w:rPr>
+        <w:t xml:space="preserve">) </w:t>
       </w:r>
       <w:r>
         <w:rPr>
@@ -16481,7 +16501,15 @@
         <w:rPr>
           <w:lang w:val="en-GB"/>
         </w:rPr>
-        <w:t xml:space="preserve"> To simulate competition for common resources, a two-compartment model </w:t>
+        <w:t xml:space="preserve"> To simulate competition for common resources, a two-compartm</w:t>
+      </w:r>
+      <w:bookmarkStart w:id="7" w:name="_GoBack"/>
+      <w:bookmarkEnd w:id="7"/>
+      <w:r>
+        <w:rPr>
+          <w:lang w:val="en-GB"/>
+        </w:rPr>
+        <w:t xml:space="preserve">ent model </w:t>
       </w:r>
       <w:r>
         <w:rPr>
@@ -16641,7 +16669,7 @@
         </w:rPr>
         <w:t xml:space="preserve"> </w:t>
       </w:r>
-      <w:commentRangeStart w:id="6"/>
+      <w:commentRangeStart w:id="8"/>
       <w:r>
         <w:rPr>
           <w:lang w:val="en-GB"/>
@@ -16712,13 +16740,13 @@
         </w:rPr>
         <w:t xml:space="preserve"> </w:t>
       </w:r>
-      <w:commentRangeEnd w:id="6"/>
+      <w:commentRangeEnd w:id="8"/>
       <w:r>
         <w:rPr>
           <w:rStyle w:val="CommentReference"/>
           <w:rFonts w:cs="Mangal"/>
         </w:rPr>
-        <w:commentReference w:id="6"/>
+        <w:commentReference w:id="8"/>
       </w:r>
     </w:p>
     <w:p>
@@ -20955,7 +20983,7 @@
 
 <file path=word/comments.xml><?xml version="1.0" encoding="utf-8"?>
 <w:comments xmlns:wpc="http://schemas.microsoft.com/office/word/2010/wordprocessingCanvas" xmlns:cx="http://schemas.microsoft.com/office/drawing/2014/chartex" xmlns:cx1="http://schemas.microsoft.com/office/drawing/2015/9/8/chartex" xmlns:cx2="http://schemas.microsoft.com/office/drawing/2015/10/21/chartex" xmlns:cx3="http://schemas.microsoft.com/office/drawing/2016/5/9/chartex" xmlns:cx4="http://schemas.microsoft.com/office/drawing/2016/5/10/chartex" xmlns:cx5="http://schemas.microsoft.com/office/drawing/2016/5/11/chartex" xmlns:cx6="http://schemas.microsoft.com/office/drawing/2016/5/12/chartex" xmlns:cx7="http://schemas.microsoft.com/office/drawing/2016/5/13/chartex" xmlns:cx8="http://schemas.microsoft.com/office/drawing/2016/5/14/chartex" xmlns:mc="http://schemas.openxmlformats.org/markup-compatibility/2006" xmlns:aink="http://schemas.microsoft.com/office/drawing/2016/ink" xmlns:am3d="http://schemas.microsoft.com/office/drawing/2017/model3d" xmlns:o="urn:schemas-microsoft-com:office:office" xmlns:r="http://schemas.openxmlformats.org/officeDocument/2006/relationships" xmlns:m="http://schemas.openxmlformats.org/officeDocument/2006/math" xmlns:v="urn:schemas-microsoft-com:vml" xmlns:wp14="http://schemas.microsoft.com/office/word/2010/wordprocessingDrawing" xmlns:wp="http://schemas.openxmlformats.org/drawingml/2006/wordprocessingDrawing" xmlns:w10="urn:schemas-microsoft-com:office:word" xmlns:w="http://schemas.openxmlformats.org/wordprocessingml/2006/main" xmlns:w14="http://schemas.microsoft.com/office/word/2010/wordml" xmlns:w15="http://schemas.microsoft.com/office/word/2012/wordml" xmlns:w16cid="http://schemas.microsoft.com/office/word/2016/wordml/cid" xmlns:w16se="http://schemas.microsoft.com/office/word/2015/wordml/symex" xmlns:wpg="http://schemas.microsoft.com/office/word/2010/wordprocessingGroup" xmlns:wpi="http://schemas.microsoft.com/office/word/2010/wordprocessingInk" xmlns:wne="http://schemas.microsoft.com/office/word/2006/wordml" xmlns:wps="http://schemas.microsoft.com/office/word/2010/wordprocessingShape" mc:Ignorable="w14 w15 w16se w16cid wp14">
-  <w:comment w:id="1" w:author="Ines Heiland" w:date="2018-11-29T13:41:00Z" w:initials="IH">
+  <w:comment w:id="0" w:author="Ines Heiland" w:date="2018-11-29T13:41:00Z" w:initials="IH">
     <w:p>
       <w:pPr>
         <w:pStyle w:val="CommentText"/>
@@ -20974,6 +21002,42 @@
           <w:lang w:val="en-US"/>
         </w:rPr>
         <w:t>Link to be included</w:t>
+      </w:r>
+    </w:p>
+  </w:comment>
+  <w:comment w:id="1" w:author="Marc Niere" w:date="2018-12-07T13:35:00Z" w:initials="MN">
+    <w:p>
+      <w:pPr>
+        <w:pStyle w:val="CommentText"/>
+        <w:rPr>
+          <w:lang w:val="en-US"/>
+        </w:rPr>
+      </w:pPr>
+      <w:r>
+        <w:rPr>
+          <w:rStyle w:val="CommentReference"/>
+        </w:rPr>
+        <w:annotationRef/>
+      </w:r>
+      <w:r>
+        <w:rPr>
+          <w:lang w:val="en-US"/>
+        </w:rPr>
+        <w:t xml:space="preserve">«@ </w:t>
+      </w:r>
+      <w:proofErr w:type="spellStart"/>
+      <w:r>
+        <w:rPr>
+          <w:lang w:val="en-US"/>
+        </w:rPr>
+        <w:t>Dorothée</w:t>
+      </w:r>
+      <w:proofErr w:type="spellEnd"/>
+      <w:r>
+        <w:rPr>
+          <w:lang w:val="en-US"/>
+        </w:rPr>
+        <w:t>: Why did you no longer add DTT from here on?</w:t>
       </w:r>
     </w:p>
   </w:comment>
@@ -20995,73 +21059,37 @@
         <w:rPr>
           <w:lang w:val="en-US"/>
         </w:rPr>
-        <w:t xml:space="preserve">«@ </w:t>
-      </w:r>
-      <w:proofErr w:type="spellStart"/>
-      <w:r>
-        <w:rPr>
+        <w:t>Correct me if I am wrong, but 5% (v/v) deuterated H</w:t>
+      </w:r>
+      <w:r>
+        <w:rPr>
+          <w:vertAlign w:val="subscript"/>
           <w:lang w:val="en-US"/>
         </w:rPr>
-        <w:t>Dorothée</w:t>
-      </w:r>
-      <w:proofErr w:type="spellEnd"/>
+        <w:t>2</w:t>
+      </w:r>
       <w:r>
         <w:rPr>
           <w:lang w:val="en-US"/>
         </w:rPr>
-        <w:t>: Why did you no longer add DTT from here on?</w:t>
+        <w:t>O means: Water supplemented with 5% (v/v) D</w:t>
+      </w:r>
+      <w:r>
+        <w:rPr>
+          <w:vertAlign w:val="subscript"/>
+          <w:lang w:val="en-US"/>
+        </w:rPr>
+        <w:t>2</w:t>
+      </w:r>
+      <w:r>
+        <w:rPr>
+          <w:lang w:val="en-US"/>
+        </w:rPr>
+        <w:t>O, doesn´t it?</w:t>
       </w:r>
     </w:p>
   </w:comment>
   <w:comment w:id="3" w:author="Marc Niere" w:date="2018-12-07T13:35:00Z" w:initials="MN">
-    <w:p>
-      <w:pPr>
-        <w:pStyle w:val="CommentText"/>
-        <w:rPr>
-          <w:lang w:val="en-US"/>
-        </w:rPr>
-      </w:pPr>
-      <w:r>
-        <w:rPr>
-          <w:rStyle w:val="CommentReference"/>
-        </w:rPr>
-        <w:annotationRef/>
-      </w:r>
-      <w:r>
-        <w:rPr>
-          <w:lang w:val="en-US"/>
-        </w:rPr>
-        <w:t>Correct me if I am wrong, but 5% (v/v) deuterated H</w:t>
-      </w:r>
-      <w:r>
-        <w:rPr>
-          <w:vertAlign w:val="subscript"/>
-          <w:lang w:val="en-US"/>
-        </w:rPr>
-        <w:t>2</w:t>
-      </w:r>
-      <w:r>
-        <w:rPr>
-          <w:lang w:val="en-US"/>
-        </w:rPr>
-        <w:t>O means: Water supplemented with 5% (v/v) D</w:t>
-      </w:r>
-      <w:r>
-        <w:rPr>
-          <w:vertAlign w:val="subscript"/>
-          <w:lang w:val="en-US"/>
-        </w:rPr>
-        <w:t>2</w:t>
-      </w:r>
-      <w:r>
-        <w:rPr>
-          <w:lang w:val="en-US"/>
-        </w:rPr>
-        <w:t>O, doesn´t it?</w:t>
-      </w:r>
-    </w:p>
-  </w:comment>
-  <w:comment w:id="4" w:author="Marc Niere" w:date="2018-12-07T13:35:00Z" w:initials="MN">
     <w:p>
       <w:pPr>
         <w:pStyle w:val="CommentText"/>
@@ -21123,7 +21151,7 @@
       </w:r>
     </w:p>
   </w:comment>
-  <w:comment w:id="5" w:author="Ines Heiland" w:date="2018-12-07T13:52:00Z" w:initials="IH">
+  <w:comment w:id="4" w:author="Ines Heiland" w:date="2018-12-07T13:52:00Z" w:initials="IH">
     <w:p>
       <w:pPr>
         <w:pStyle w:val="CommentText"/>
@@ -21171,7 +21199,7 @@
       </w:r>
     </w:p>
   </w:comment>
-  <w:comment w:id="6" w:author="Ines Heiland" w:date="2018-12-14T12:43:00Z" w:initials="IH">
+  <w:comment w:id="8" w:author="Ines Heiland" w:date="2018-12-14T12:43:00Z" w:initials="IH">
     <w:p>
       <w:pPr>
         <w:pStyle w:val="CommentText"/>
@@ -22467,7 +22495,7 @@
 </file>
 
 <file path=customXml/itemProps1.xml><?xml version="1.0" encoding="utf-8"?>
-<ds:datastoreItem xmlns:ds="http://schemas.openxmlformats.org/officeDocument/2006/customXml" ds:itemID="{6207F539-FD86-864E-869E-4C82F8263F90}">
+<ds:datastoreItem xmlns:ds="http://schemas.openxmlformats.org/officeDocument/2006/customXml" ds:itemID="{27A83041-D2F1-F841-BACA-CAC63C405FDF}">
   <ds:schemaRefs>
     <ds:schemaRef ds:uri="http://schemas.openxmlformats.org/officeDocument/2006/bibliography"/>
   </ds:schemaRefs>

</xml_diff>